<commit_message>
added source code for node-todo
</commit_message>
<xml_diff>
--- a/Asset/Traces/Result.docx
+++ b/Asset/Traces/Result.docx
@@ -208,7 +208,13 @@
         <w:rPr>
           <w:lang w:val="en-US"/>
         </w:rPr>
-        <w:t xml:space="preserve">We have traced more than 15 services using Jaeger. In the results section, we focus on one service in detail — the </w:t>
+        <w:t>T</w:t>
+      </w:r>
+      <w:r>
+        <w:rPr>
+          <w:lang w:val="en-US"/>
+        </w:rPr>
+        <w:t xml:space="preserve">raced more than 15 services using Jaeger. In the results section, we focus on one service in detail — the </w:t>
       </w:r>
       <w:r>
         <w:rPr>
@@ -236,7 +242,7 @@
           <w:noProof/>
         </w:rPr>
         <w:drawing>
-          <wp:anchor distT="0" distB="0" distL="114300" distR="114300" simplePos="0" relativeHeight="251671552" behindDoc="0" locked="0" layoutInCell="1" allowOverlap="1" wp14:anchorId="113599E4" wp14:editId="6AFB2389">
+          <wp:anchor distT="0" distB="0" distL="114300" distR="114300" simplePos="0" relativeHeight="251671552" behindDoc="0" locked="0" layoutInCell="1" allowOverlap="1" wp14:anchorId="113599E4" wp14:editId="40B8BA21">
             <wp:simplePos x="0" y="0"/>
             <wp:positionH relativeFrom="margin">
               <wp:align>left</wp:align>
@@ -244,8 +250,8 @@
             <wp:positionV relativeFrom="paragraph">
               <wp:posOffset>5715</wp:posOffset>
             </wp:positionV>
-            <wp:extent cx="5981700" cy="3923831"/>
-            <wp:effectExtent l="0" t="0" r="0" b="635"/>
+            <wp:extent cx="5981065" cy="3448050"/>
+            <wp:effectExtent l="0" t="0" r="635" b="0"/>
             <wp:wrapNone/>
             <wp:docPr id="794328849" name="Picture 2" descr="A screenshot of a computer&#10;&#10;AI-generated content may be incorrect."/>
             <wp:cNvGraphicFramePr>
@@ -276,7 +282,7 @@
                   <pic:spPr bwMode="auto">
                     <a:xfrm>
                       <a:off x="0" y="0"/>
-                      <a:ext cx="6008408" cy="3941351"/>
+                      <a:ext cx="6009177" cy="3464256"/>
                     </a:xfrm>
                     <a:prstGeom prst="rect">
                       <a:avLst/>
@@ -589,7 +595,7 @@
         <w:rPr>
           <w:lang w:val="en-US"/>
         </w:rPr>
-        <w:t xml:space="preserve"> @opentelemetry/instrumentation-fetch, we collected trace data through the Jaeger backend. Below is a real HTTP GET request trace recorded by the </w:t>
+        <w:t xml:space="preserve"> @opentelemetry/instrumentation-fetch, collected trace data through the Jaeger backend. Below is a real HTTP GET request trace recorded by the </w:t>
       </w:r>
       <w:proofErr w:type="spellStart"/>
       <w:r>
@@ -623,10 +629,10 @@
           <w:noProof/>
         </w:rPr>
         <w:drawing>
-          <wp:anchor distT="0" distB="0" distL="114300" distR="114300" simplePos="0" relativeHeight="251658240" behindDoc="0" locked="0" layoutInCell="1" allowOverlap="1" wp14:anchorId="451F80CD" wp14:editId="0233DDCB">
+          <wp:anchor distT="0" distB="0" distL="114300" distR="114300" simplePos="0" relativeHeight="251658240" behindDoc="0" locked="0" layoutInCell="1" allowOverlap="1" wp14:anchorId="451F80CD" wp14:editId="4156755F">
             <wp:simplePos x="0" y="0"/>
             <wp:positionH relativeFrom="margin">
-              <wp:align>right</wp:align>
+              <wp:posOffset>95250</wp:posOffset>
             </wp:positionH>
             <wp:positionV relativeFrom="paragraph">
               <wp:posOffset>9525</wp:posOffset>
@@ -1182,7 +1188,12 @@
         <w:rPr>
           <w:lang w:val="en-US"/>
         </w:rPr>
-        <w:tab/>
+        <w:t xml:space="preserve"> </w:t>
+      </w:r>
+      <w:r>
+        <w:rPr>
+          <w:lang w:val="en-US"/>
+        </w:rPr>
         <w:t>Confirms end-to-end tracing from browser to backend</w:t>
       </w:r>
     </w:p>
@@ -1202,7 +1213,12 @@
         <w:rPr>
           <w:lang w:val="en-US"/>
         </w:rPr>
-        <w:tab/>
+        <w:t xml:space="preserve"> </w:t>
+      </w:r>
+      <w:r>
+        <w:rPr>
+          <w:lang w:val="en-US"/>
+        </w:rPr>
         <w:t>Reveals where time is spent in the lifecycle</w:t>
       </w:r>
     </w:p>
@@ -1222,7 +1238,12 @@
         <w:rPr>
           <w:lang w:val="en-US"/>
         </w:rPr>
-        <w:tab/>
+        <w:t xml:space="preserve"> </w:t>
+      </w:r>
+      <w:r>
+        <w:rPr>
+          <w:lang w:val="en-US"/>
+        </w:rPr>
         <w:t>Enables performance tuning &amp; alerting setup</w:t>
       </w:r>
     </w:p>
@@ -1385,16 +1406,16 @@
           <w:noProof/>
         </w:rPr>
         <w:drawing>
-          <wp:anchor distT="0" distB="0" distL="114300" distR="114300" simplePos="0" relativeHeight="251659264" behindDoc="0" locked="0" layoutInCell="1" allowOverlap="1" wp14:anchorId="298A6292" wp14:editId="107561C1">
+          <wp:anchor distT="0" distB="0" distL="114300" distR="114300" simplePos="0" relativeHeight="251659264" behindDoc="0" locked="0" layoutInCell="1" allowOverlap="1" wp14:anchorId="298A6292" wp14:editId="150515A8">
             <wp:simplePos x="0" y="0"/>
             <wp:positionH relativeFrom="column">
-              <wp:posOffset>29845</wp:posOffset>
+              <wp:posOffset>33655</wp:posOffset>
             </wp:positionH>
             <wp:positionV relativeFrom="paragraph">
-              <wp:posOffset>245745</wp:posOffset>
+              <wp:posOffset>242570</wp:posOffset>
             </wp:positionV>
-            <wp:extent cx="5760720" cy="2630805"/>
-            <wp:effectExtent l="0" t="0" r="0" b="0"/>
+            <wp:extent cx="5760720" cy="2657475"/>
+            <wp:effectExtent l="0" t="0" r="0" b="9525"/>
             <wp:wrapNone/>
             <wp:docPr id="1241062497" name="Picture 3" descr="A screenshot of a computer&#10;&#10;AI-generated content may be incorrect."/>
             <wp:cNvGraphicFramePr>
@@ -1425,7 +1446,7 @@
                   <pic:spPr bwMode="auto">
                     <a:xfrm>
                       <a:off x="0" y="0"/>
-                      <a:ext cx="5760720" cy="2630805"/>
+                      <a:ext cx="5760720" cy="2657475"/>
                     </a:xfrm>
                     <a:prstGeom prst="rect">
                       <a:avLst/>
@@ -1438,6 +1459,9 @@
                 </pic:pic>
               </a:graphicData>
             </a:graphic>
+            <wp14:sizeRelV relativeFrom="margin">
+              <wp14:pctHeight>0</wp14:pctHeight>
+            </wp14:sizeRelV>
           </wp:anchor>
         </w:drawing>
       </w:r>
@@ -1927,7 +1951,7 @@
         <w:rPr>
           <w:lang w:val="en-US"/>
         </w:rPr>
-        <w:t>It proves trace continuity, exposes network behavior, helps detect bottlenecks, and ensures your instrumentation is capturing the full picture.</w:t>
+        <w:t>It proves trace continuity, exposes network behavior, helps detect bottlenecks, and ensures instrumentation is capturing the full picture.</w:t>
       </w:r>
     </w:p>
     <w:p>
@@ -2286,19 +2310,17 @@
         </w:rPr>
         <w:t xml:space="preserve"> </w:t>
       </w:r>
-      <w:proofErr w:type="spellStart"/>
-      <w:r>
-        <w:rPr>
-          <w:lang w:val="en-US"/>
-        </w:rPr>
-        <w:t>Lets</w:t>
-      </w:r>
-      <w:proofErr w:type="spellEnd"/>
-      <w:r>
-        <w:rPr>
-          <w:lang w:val="en-US"/>
-        </w:rPr>
-        <w:t xml:space="preserve"> you measure delay introduced by proxying/routing</w:t>
+      <w:r>
+        <w:rPr>
+          <w:lang w:val="en-US"/>
+        </w:rPr>
+        <w:t>M</w:t>
+      </w:r>
+      <w:r>
+        <w:rPr>
+          <w:lang w:val="en-US"/>
+        </w:rPr>
+        <w:t>easure delay introduced by proxying/routing</w:t>
       </w:r>
     </w:p>
     <w:p>

</xml_diff>